<commit_message>
Update Flatten Binary Tree to Linked List.docx
</commit_message>
<xml_diff>
--- a/Flatten Binary Tree to Linked List.docx
+++ b/Flatten Binary Tree to Linked List.docx
@@ -391,7 +391,7 @@
           </mc:Choice>
           <mc:Fallback>
             <w:pict>
-              <v:shape id="_x0000_s1026" o:spid="_x0000_s1026" o:spt="13" type="#_x0000_t13" style="position:absolute;left:0pt;margin-left:154.65pt;margin-top:95.05pt;height:25.6pt;width:88.75pt;z-index:251663360;v-text-anchor:middle;mso-width-relative:page;mso-height-relative:page;" fillcolor="#5B9BD5 [3204]" filled="t" stroked="f" coordsize="21600,21600" o:gfxdata="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" adj="18485,5400">
+              <v:shape id="_x0000_s1026" o:spid="_x0000_s1026" o:spt="13" type="#_x0000_t13" style="position:absolute;left:0pt;margin-left:154.65pt;margin-top:95.05pt;height:25.6pt;width:88.75pt;z-index:251663360;v-text-anchor:middle;mso-width-relative:page;mso-height-relative:page;" fillcolor="#5B9BD5 [3204]" filled="t" stroked="f" coordsize="21600,21600" o:gfxdata="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" adj="18485,5400">
                 <v:fill on="t" focussize="0,0"/>
                 <v:stroke on="f" weight="1pt" miterlimit="8" joinstyle="miter"/>
                 <v:imagedata o:title=""/>
@@ -661,7 +661,7 @@
           </mc:Choice>
           <mc:Fallback>
             <w:pict>
-              <v:shape id="_x0000_s1026" o:spid="_x0000_s1026" o:spt="13" type="#_x0000_t13" style="position:absolute;left:0pt;margin-left:17.6pt;margin-top:84.9pt;height:25.6pt;width:88.75pt;z-index:251660288;v-text-anchor:middle;mso-width-relative:page;mso-height-relative:page;" fillcolor="#5B9BD5 [3204]" filled="t" stroked="f" coordsize="21600,21600" o:gfxdata="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" adj="18485,5400">
+              <v:shape id="_x0000_s1026" o:spid="_x0000_s1026" o:spt="13" type="#_x0000_t13" style="position:absolute;left:0pt;margin-left:17.6pt;margin-top:84.9pt;height:25.6pt;width:88.75pt;z-index:251660288;v-text-anchor:middle;mso-width-relative:page;mso-height-relative:page;" fillcolor="#5B9BD5 [3204]" filled="t" stroked="f" coordsize="21600,21600" o:gfxdata="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" adj="18485,5400">
                 <v:fill on="t" focussize="0,0"/>
                 <v:stroke on="f" weight="1pt" miterlimit="8" joinstyle="miter"/>
                 <v:imagedata o:title=""/>
@@ -914,7 +914,7 @@
           </mc:Choice>
           <mc:Fallback>
             <w:pict>
-              <v:shape id="_x0000_s1026" o:spid="_x0000_s1026" o:spt="13" type="#_x0000_t13" style="position:absolute;left:0pt;margin-left:119.75pt;margin-top:48.55pt;height:25.6pt;width:88.75pt;z-index:251671552;v-text-anchor:middle;mso-width-relative:page;mso-height-relative:page;" fillcolor="#5B9BD5 [3204]" filled="t" stroked="f" coordsize="21600,21600" o:gfxdata="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" adj="18485,5400">
+              <v:shape id="_x0000_s1026" o:spid="_x0000_s1026" o:spt="13" type="#_x0000_t13" style="position:absolute;left:0pt;margin-left:119.75pt;margin-top:48.55pt;height:25.6pt;width:88.75pt;z-index:251671552;v-text-anchor:middle;mso-width-relative:page;mso-height-relative:page;" fillcolor="#5B9BD5 [3204]" filled="t" stroked="f" coordsize="21600,21600" o:gfxdata="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" adj="18485,5400">
                 <v:fill on="t" focussize="0,0"/>
                 <v:stroke on="f" weight="1pt" miterlimit="8" joinstyle="miter"/>
                 <v:imagedata o:title=""/>
@@ -1215,7 +1215,7 @@
           </mc:Choice>
           <mc:Fallback>
             <w:pict>
-              <v:shape id="_x0000_s1026" o:spid="_x0000_s1026" o:spt="13" type="#_x0000_t13" style="position:absolute;left:0pt;margin-left:116pt;margin-top:74.95pt;height:25.6pt;width:88.75pt;z-index:251687936;v-text-anchor:middle;mso-width-relative:page;mso-height-relative:page;" fillcolor="#5B9BD5 [3204]" filled="t" stroked="f" coordsize="21600,21600" o:gfxdata="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" adj="18485,5400">
+              <v:shape id="_x0000_s1026" o:spid="_x0000_s1026" o:spt="13" type="#_x0000_t13" style="position:absolute;left:0pt;margin-left:116pt;margin-top:74.95pt;height:25.6pt;width:88.75pt;z-index:251687936;v-text-anchor:middle;mso-width-relative:page;mso-height-relative:page;" fillcolor="#5B9BD5 [3204]" filled="t" stroked="f" coordsize="21600,21600" o:gfxdata="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" adj="18485,5400">
                 <v:fill on="t" focussize="0,0"/>
                 <v:stroke on="f" weight="1pt" miterlimit="8" joinstyle="miter"/>
                 <v:imagedata o:title=""/>
@@ -2790,6 +2790,7 @@
     <w:p>
       <w:pPr>
         <w:numPr>
+          <w:ilvl w:val="0"/>
           <w:numId w:val="0"/>
         </w:numPr>
         <w:ind w:leftChars="0"/>
@@ -2844,6 +2845,7 @@
     <w:p>
       <w:pPr>
         <w:numPr>
+          <w:ilvl w:val="0"/>
           <w:numId w:val="0"/>
         </w:numPr>
         <w:ind w:leftChars="0"/>
@@ -2880,6 +2882,7 @@
     <w:p>
       <w:pPr>
         <w:numPr>
+          <w:ilvl w:val="0"/>
           <w:numId w:val="0"/>
         </w:numPr>
         <w:ind w:leftChars="0"/>
@@ -2916,6 +2919,7 @@
     <w:p>
       <w:pPr>
         <w:numPr>
+          <w:ilvl w:val="0"/>
           <w:numId w:val="0"/>
         </w:numPr>
         <w:ind w:leftChars="0" w:firstLine="420" w:firstLineChars="0"/>
@@ -2952,6 +2956,7 @@
     <w:p>
       <w:pPr>
         <w:numPr>
+          <w:ilvl w:val="0"/>
           <w:numId w:val="0"/>
         </w:numPr>
         <w:ind w:left="420" w:leftChars="0" w:firstLine="420" w:firstLineChars="0"/>
@@ -2988,6 +2993,7 @@
     <w:p>
       <w:pPr>
         <w:numPr>
+          <w:ilvl w:val="0"/>
           <w:numId w:val="0"/>
         </w:numPr>
         <w:ind w:firstLine="420" w:firstLineChars="0"/>
@@ -3009,6 +3015,7 @@
     <w:p>
       <w:pPr>
         <w:numPr>
+          <w:ilvl w:val="0"/>
           <w:numId w:val="0"/>
         </w:numPr>
         <w:ind w:firstLine="420" w:firstLineChars="0"/>
@@ -3035,6 +3042,7 @@
     <w:p>
       <w:pPr>
         <w:numPr>
+          <w:ilvl w:val="0"/>
           <w:numId w:val="0"/>
         </w:numPr>
         <w:ind w:firstLine="420" w:firstLineChars="0"/>
@@ -3061,6 +3069,7 @@
     <w:p>
       <w:pPr>
         <w:numPr>
+          <w:ilvl w:val="0"/>
           <w:numId w:val="0"/>
         </w:numPr>
         <w:ind w:firstLine="420" w:firstLineChars="0"/>
@@ -3087,6 +3096,7 @@
     <w:p>
       <w:pPr>
         <w:numPr>
+          <w:ilvl w:val="0"/>
           <w:numId w:val="0"/>
         </w:numPr>
         <w:ind w:firstLine="420" w:firstLineChars="0"/>
@@ -3113,6 +3123,7 @@
     <w:p>
       <w:pPr>
         <w:numPr>
+          <w:ilvl w:val="0"/>
           <w:numId w:val="0"/>
         </w:numPr>
         <w:ind w:firstLine="420" w:firstLineChars="0"/>
@@ -3139,6 +3150,7 @@
     <w:p>
       <w:pPr>
         <w:numPr>
+          <w:ilvl w:val="0"/>
           <w:numId w:val="0"/>
         </w:numPr>
         <w:ind w:firstLine="420" w:firstLineChars="0"/>
@@ -3175,6 +3187,7 @@
     <w:p>
       <w:pPr>
         <w:numPr>
+          <w:ilvl w:val="0"/>
           <w:numId w:val="0"/>
         </w:numPr>
         <w:ind w:firstLine="420" w:firstLineChars="0"/>
@@ -3211,6 +3224,7 @@
     <w:p>
       <w:pPr>
         <w:numPr>
+          <w:ilvl w:val="0"/>
           <w:numId w:val="0"/>
         </w:numPr>
         <w:ind w:firstLine="420" w:firstLineChars="0"/>
@@ -3333,6 +3347,7 @@
     <w:p>
       <w:pPr>
         <w:numPr>
+          <w:ilvl w:val="0"/>
           <w:numId w:val="0"/>
         </w:numPr>
         <w:ind w:firstLine="420" w:firstLineChars="0"/>
@@ -3413,6 +3428,7 @@
     <w:p>
       <w:pPr>
         <w:numPr>
+          <w:ilvl w:val="0"/>
           <w:numId w:val="0"/>
         </w:numPr>
         <w:ind w:firstLine="420" w:firstLineChars="0"/>
@@ -3449,6 +3465,7 @@
     <w:p>
       <w:pPr>
         <w:numPr>
+          <w:ilvl w:val="0"/>
           <w:numId w:val="0"/>
         </w:numPr>
         <w:ind w:firstLine="420" w:firstLineChars="0"/>
@@ -3485,6 +3502,7 @@
     <w:p>
       <w:pPr>
         <w:numPr>
+          <w:ilvl w:val="0"/>
           <w:numId w:val="0"/>
         </w:numPr>
         <w:ind w:firstLine="420" w:firstLineChars="0"/>
@@ -3521,6 +3539,7 @@
     <w:p>
       <w:pPr>
         <w:numPr>
+          <w:ilvl w:val="0"/>
           <w:numId w:val="0"/>
         </w:numPr>
         <w:ind w:firstLine="420" w:firstLineChars="0"/>
@@ -3557,6 +3576,7 @@
     <w:p>
       <w:pPr>
         <w:numPr>
+          <w:ilvl w:val="0"/>
           <w:numId w:val="0"/>
         </w:numPr>
         <w:ind w:firstLine="420" w:firstLineChars="0"/>
@@ -3593,6 +3613,7 @@
     <w:p>
       <w:pPr>
         <w:numPr>
+          <w:ilvl w:val="0"/>
           <w:numId w:val="0"/>
         </w:numPr>
         <w:ind w:firstLine="420" w:firstLineChars="0"/>
@@ -3610,14 +3631,897 @@
           </w14:textFill>
         </w:rPr>
       </w:pPr>
+    </w:p>
+    <w:p>
+      <w:pPr>
+        <w:numPr>
+          <w:ilvl w:val="0"/>
+          <w:numId w:val="0"/>
+        </w:numPr>
+        <w:ind w:firstLine="420" w:firstLineChars="0"/>
+        <w:jc w:val="both"/>
+        <w:rPr>
+          <w:i w:val="0"/>
+          <w:iCs w:val="0"/>
+          <w:color w:val="000000" w:themeColor="text1"/>
+          <w:highlight w:val="none"/>
+          <w:shd w:val="clear" w:color="auto" w:fill="auto"/>
+          <w14:textFill>
+            <w14:solidFill>
+              <w14:schemeClr w14:val="tx1"/>
+            </w14:solidFill>
+          </w14:textFill>
+        </w:rPr>
+      </w:pPr>
+      <w:r>
+        <w:rPr>
+          <w:i w:val="0"/>
+          <w:iCs w:val="0"/>
+          <w:color w:val="000000" w:themeColor="text1"/>
+          <w:highlight w:val="none"/>
+          <w:shd w:val="clear" w:color="auto" w:fill="auto"/>
+          <w14:textFill>
+            <w14:solidFill>
+              <w14:schemeClr w14:val="tx1"/>
+            </w14:solidFill>
+          </w14:textFill>
+        </w:rPr>
+        <w:t>return;</w:t>
+      </w:r>
+    </w:p>
+    <w:p>
+      <w:pPr>
+        <w:numPr>
+          <w:ilvl w:val="0"/>
+          <w:numId w:val="0"/>
+        </w:numPr>
+        <w:ind w:leftChars="0"/>
+        <w:jc w:val="both"/>
+        <w:rPr>
+          <w:i w:val="0"/>
+          <w:iCs w:val="0"/>
+          <w:color w:val="000000" w:themeColor="text1"/>
+          <w:highlight w:val="none"/>
+          <w:shd w:val="clear" w:color="auto" w:fill="auto"/>
+          <w14:textFill>
+            <w14:solidFill>
+              <w14:schemeClr w14:val="tx1"/>
+            </w14:solidFill>
+          </w14:textFill>
+        </w:rPr>
+      </w:pPr>
+      <w:r>
+        <w:rPr>
+          <w:i w:val="0"/>
+          <w:iCs w:val="0"/>
+          <w:color w:val="000000" w:themeColor="text1"/>
+          <w:highlight w:val="none"/>
+          <w:shd w:val="clear" w:color="auto" w:fill="auto"/>
+          <w14:textFill>
+            <w14:solidFill>
+              <w14:schemeClr w14:val="tx1"/>
+            </w14:solidFill>
+          </w14:textFill>
+        </w:rPr>
+        <w:t>}</w:t>
+      </w:r>
+    </w:p>
+    <w:p>
+      <w:pPr>
+        <w:numPr>
+          <w:ilvl w:val="0"/>
+          <w:numId w:val="0"/>
+        </w:numPr>
+        <w:ind w:leftChars="0"/>
+        <w:jc w:val="both"/>
+        <w:rPr>
+          <w:i/>
+          <w:iCs/>
+          <w:color w:val="000000" w:themeColor="text1"/>
+          <w:highlight w:val="yellow"/>
+          <w:shd w:val="clear" w:color="auto" w:fill="auto"/>
+          <w14:textFill>
+            <w14:solidFill>
+              <w14:schemeClr w14:val="tx1"/>
+            </w14:solidFill>
+          </w14:textFill>
+        </w:rPr>
+      </w:pPr>
+      <w:r>
+        <w:rPr>
+          <w:i/>
+          <w:iCs/>
+          <w:color w:val="000000" w:themeColor="text1"/>
+          <w:highlight w:val="yellow"/>
+          <w:shd w:val="clear" w:color="auto" w:fill="auto"/>
+          <w14:textFill>
+            <w14:solidFill>
+              <w14:schemeClr w14:val="tx1"/>
+            </w14:solidFill>
+          </w14:textFill>
+        </w:rPr>
+        <w:t>Recursive Calling</w:t>
+      </w:r>
+    </w:p>
+    <w:p>
+      <w:pPr>
+        <w:numPr>
+          <w:ilvl w:val="0"/>
+          <w:numId w:val="0"/>
+        </w:numPr>
+        <w:ind w:leftChars="0"/>
+        <w:jc w:val="both"/>
+        <w:rPr>
+          <w:i/>
+          <w:iCs/>
+          <w:color w:val="000000" w:themeColor="text1"/>
+          <w:highlight w:val="yellow"/>
+          <w:shd w:val="clear" w:color="auto" w:fill="auto"/>
+          <w14:textFill>
+            <w14:solidFill>
+              <w14:schemeClr w14:val="tx1"/>
+            </w14:solidFill>
+          </w14:textFill>
+        </w:rPr>
+      </w:pPr>
+      <w:r>
+        <w:rPr>
+          <w:i/>
+          <w:iCs/>
+          <w:color w:val="000000" w:themeColor="text1"/>
+          <w:highlight w:val="yellow"/>
+          <w:shd w:val="clear" w:color="auto" w:fill="auto"/>
+          <w14:textFill>
+            <w14:solidFill>
+              <w14:schemeClr w14:val="tx1"/>
+            </w14:solidFill>
+          </w14:textFill>
+        </w:rPr>
+        <w:t>Instruction - FlattenBinaryTree</w:t>
+      </w:r>
+    </w:p>
+    <w:p>
+      <w:pPr>
+        <w:numPr>
+          <w:ilvl w:val="0"/>
+          <w:numId w:val="9"/>
+        </w:numPr>
+        <w:ind w:left="425" w:leftChars="0" w:hanging="425" w:firstLineChars="0"/>
+        <w:jc w:val="both"/>
+        <w:rPr>
+          <w:i/>
+          <w:iCs/>
+          <w:color w:val="000000" w:themeColor="text1"/>
+          <w:highlight w:val="none"/>
+          <w:shd w:val="clear" w:color="auto" w:fill="auto"/>
+          <w14:textFill>
+            <w14:solidFill>
+              <w14:schemeClr w14:val="tx1"/>
+            </w14:solidFill>
+          </w14:textFill>
+        </w:rPr>
+      </w:pPr>
+      <w:r>
+        <w:rPr>
+          <w:i/>
+          <w:iCs/>
+          <w:color w:val="000000" w:themeColor="text1"/>
+          <w:highlight w:val="none"/>
+          <w:shd w:val="clear" w:color="auto" w:fill="auto"/>
+          <w14:textFill>
+            <w14:solidFill>
+              <w14:schemeClr w14:val="tx1"/>
+            </w14:solidFill>
+          </w14:textFill>
+        </w:rPr>
+        <w:t xml:space="preserve">Used as the </w:t>
+      </w:r>
+      <w:r>
+        <w:rPr>
+          <w:i/>
+          <w:iCs/>
+          <w:color w:val="C00000"/>
+          <w:highlight w:val="none"/>
+          <w:shd w:val="clear" w:color="FFFFFF" w:fill="D9D9D9"/>
+        </w:rPr>
+        <w:t>whole procedure</w:t>
+      </w:r>
+      <w:r>
+        <w:rPr>
+          <w:i/>
+          <w:iCs/>
+          <w:color w:val="000000" w:themeColor="text1"/>
+          <w:highlight w:val="none"/>
+          <w:shd w:val="clear" w:color="auto" w:fill="auto"/>
+          <w14:textFill>
+            <w14:solidFill>
+              <w14:schemeClr w14:val="tx1"/>
+            </w14:solidFill>
+          </w14:textFill>
+        </w:rPr>
+        <w:t xml:space="preserve"> to re - adjust Root Node. </w:t>
+      </w:r>
+    </w:p>
+    <w:p>
+      <w:pPr>
+        <w:numPr>
+          <w:ilvl w:val="0"/>
+          <w:numId w:val="9"/>
+        </w:numPr>
+        <w:ind w:left="425" w:leftChars="0" w:hanging="425" w:firstLineChars="0"/>
+        <w:jc w:val="both"/>
+        <w:rPr>
+          <w:i/>
+          <w:iCs/>
+          <w:color w:val="000000" w:themeColor="text1"/>
+          <w:highlight w:val="none"/>
+          <w:shd w:val="clear" w:color="auto" w:fill="auto"/>
+          <w14:textFill>
+            <w14:solidFill>
+              <w14:schemeClr w14:val="tx1"/>
+            </w14:solidFill>
+          </w14:textFill>
+        </w:rPr>
+      </w:pPr>
+      <w:r>
+        <w:rPr>
+          <w:i/>
+          <w:iCs/>
+          <w:color w:val="000000" w:themeColor="text1"/>
+          <w:highlight w:val="none"/>
+          <w:shd w:val="clear" w:color="auto" w:fill="auto"/>
+          <w14:textFill>
+            <w14:solidFill>
+              <w14:schemeClr w14:val="tx1"/>
+            </w14:solidFill>
+          </w14:textFill>
+        </w:rPr>
+        <w:t xml:space="preserve">Concatenate the Newly Setting </w:t>
+      </w:r>
+      <w:r>
+        <w:rPr>
+          <w:i/>
+          <w:iCs/>
+          <w:color w:val="C00000"/>
+          <w:highlight w:val="none"/>
+          <w:shd w:val="clear" w:color="FFFFFF" w:fill="D9D9D9"/>
+        </w:rPr>
+        <w:t>Right Sub-Tree</w:t>
+      </w:r>
+      <w:r>
+        <w:rPr>
+          <w:i/>
+          <w:iCs/>
+          <w:color w:val="000000" w:themeColor="text1"/>
+          <w:highlight w:val="none"/>
+          <w:shd w:val="clear" w:color="auto" w:fill="auto"/>
+          <w14:textFill>
+            <w14:solidFill>
+              <w14:schemeClr w14:val="tx1"/>
+            </w14:solidFill>
+          </w14:textFill>
+        </w:rPr>
+        <w:t xml:space="preserve"> with </w:t>
+      </w:r>
+      <w:r>
+        <w:rPr>
+          <w:i/>
+          <w:iCs/>
+          <w:color w:val="C00000"/>
+          <w:highlight w:val="none"/>
+          <w:shd w:val="clear" w:color="FFFFFF" w:fill="D9D9D9"/>
+        </w:rPr>
+        <w:t>Right Child of Root Node</w:t>
+      </w:r>
+      <w:r>
+        <w:rPr>
+          <w:i/>
+          <w:iCs/>
+          <w:color w:val="000000" w:themeColor="text1"/>
+          <w:highlight w:val="none"/>
+          <w:shd w:val="clear" w:color="auto" w:fill="auto"/>
+          <w14:textFill>
+            <w14:solidFill>
+              <w14:schemeClr w14:val="tx1"/>
+            </w14:solidFill>
+          </w14:textFill>
+        </w:rPr>
+        <w:t xml:space="preserve">. </w:t>
+      </w:r>
+    </w:p>
+    <w:p>
+      <w:pPr>
+        <w:numPr>
+          <w:ilvl w:val="0"/>
+          <w:numId w:val="9"/>
+        </w:numPr>
+        <w:ind w:left="425" w:leftChars="0" w:hanging="425" w:firstLineChars="0"/>
+        <w:jc w:val="both"/>
+        <w:rPr>
+          <w:i w:val="0"/>
+          <w:iCs w:val="0"/>
+          <w:color w:val="000000" w:themeColor="text1"/>
+          <w:highlight w:val="none"/>
+          <w:shd w:val="clear" w:color="auto" w:fill="auto"/>
+          <w14:textFill>
+            <w14:solidFill>
+              <w14:schemeClr w14:val="tx1"/>
+            </w14:solidFill>
+          </w14:textFill>
+        </w:rPr>
+      </w:pPr>
+      <w:r>
+        <w:rPr>
+          <w:i/>
+          <w:iCs/>
+          <w:color w:val="000000" w:themeColor="text1"/>
+          <w:highlight w:val="none"/>
+          <w:shd w:val="clear" w:color="auto" w:fill="auto"/>
+          <w14:textFill>
+            <w14:solidFill>
+              <w14:schemeClr w14:val="tx1"/>
+            </w14:solidFill>
+          </w14:textFill>
+        </w:rPr>
+        <w:t>Re - adjust the Left Child Node of Root Node.</w:t>
+      </w:r>
+    </w:p>
+    <w:p>
+      <w:pPr>
+        <w:numPr>
+          <w:ilvl w:val="0"/>
+          <w:numId w:val="0"/>
+        </w:numPr>
+        <w:ind w:left="0" w:leftChars="0"/>
+        <w:jc w:val="left"/>
+        <w:rPr>
+          <w:i/>
+          <w:iCs/>
+          <w:highlight w:val="yellow"/>
+          <w:shd w:val="clear" w:color="auto" w:fill="auto"/>
+        </w:rPr>
+      </w:pPr>
+      <w:r>
+        <w:rPr>
+          <w:i/>
+          <w:iCs/>
+          <w:highlight w:val="yellow"/>
+          <w:shd w:val="clear" w:color="auto" w:fill="auto"/>
+        </w:rPr>
+        <w:t>Step 1:</w:t>
+      </w:r>
+    </w:p>
+    <w:p>
+      <w:pPr>
+        <w:numPr>
+          <w:ilvl w:val="0"/>
+          <w:numId w:val="0"/>
+        </w:numPr>
+        <w:ind w:leftChars="0"/>
+        <w:jc w:val="center"/>
+      </w:pPr>
+      <w:r>
+        <w:drawing>
+          <wp:inline distT="0" distB="0" distL="114300" distR="114300">
+            <wp:extent cx="2088515" cy="1561465"/>
+            <wp:effectExtent l="0" t="0" r="19685" b="13335"/>
+            <wp:docPr id="22" name="Picture 22" descr="Screen Shot 2020-05-27 at 11.25.16 PM"/>
+            <wp:cNvGraphicFramePr>
+              <a:graphicFrameLocks xmlns:a="http://schemas.openxmlformats.org/drawingml/2006/main" noChangeAspect="1"/>
+            </wp:cNvGraphicFramePr>
+            <a:graphic xmlns:a="http://schemas.openxmlformats.org/drawingml/2006/main">
+              <a:graphicData uri="http://schemas.openxmlformats.org/drawingml/2006/picture">
+                <pic:pic xmlns:pic="http://schemas.openxmlformats.org/drawingml/2006/picture">
+                  <pic:nvPicPr>
+                    <pic:cNvPr id="22" name="Picture 22" descr="Screen Shot 2020-05-27 at 11.25.16 PM"/>
+                    <pic:cNvPicPr>
+                      <a:picLocks noChangeAspect="1"/>
+                    </pic:cNvPicPr>
+                  </pic:nvPicPr>
+                  <pic:blipFill>
+                    <a:blip r:embed="rId7"/>
+                    <a:stretch>
+                      <a:fillRect/>
+                    </a:stretch>
+                  </pic:blipFill>
+                  <pic:spPr>
+                    <a:xfrm>
+                      <a:off x="0" y="0"/>
+                      <a:ext cx="2088515" cy="1561465"/>
+                    </a:xfrm>
+                    <a:prstGeom prst="rect">
+                      <a:avLst/>
+                    </a:prstGeom>
+                  </pic:spPr>
+                </pic:pic>
+              </a:graphicData>
+            </a:graphic>
+          </wp:inline>
+        </w:drawing>
+      </w:r>
+    </w:p>
+    <w:p>
+      <w:pPr>
+        <w:numPr>
+          <w:ilvl w:val="0"/>
+          <w:numId w:val="0"/>
+        </w:numPr>
+        <w:ind w:leftChars="0"/>
+        <w:jc w:val="left"/>
+        <w:rPr>
+          <w:i/>
+          <w:iCs/>
+          <w:highlight w:val="yellow"/>
+        </w:rPr>
+      </w:pPr>
+      <w:r>
+        <w:rPr>
+          <w:i/>
+          <w:iCs/>
+          <w:highlight w:val="yellow"/>
+        </w:rPr>
+        <w:t>Step 2:</w:t>
+      </w:r>
+    </w:p>
+    <w:p>
+      <w:pPr>
+        <w:numPr>
+          <w:ilvl w:val="0"/>
+          <w:numId w:val="0"/>
+        </w:numPr>
+        <w:ind w:leftChars="0"/>
+        <w:jc w:val="center"/>
+      </w:pPr>
+      <w:r>
+        <w:drawing>
+          <wp:inline distT="0" distB="0" distL="114300" distR="114300">
+            <wp:extent cx="1005205" cy="1552575"/>
+            <wp:effectExtent l="0" t="0" r="10795" b="22225"/>
+            <wp:docPr id="23" name="Picture 23" descr="Screen Shot 2020-05-27 at 11.34.44 PM"/>
+            <wp:cNvGraphicFramePr>
+              <a:graphicFrameLocks xmlns:a="http://schemas.openxmlformats.org/drawingml/2006/main" noChangeAspect="1"/>
+            </wp:cNvGraphicFramePr>
+            <a:graphic xmlns:a="http://schemas.openxmlformats.org/drawingml/2006/main">
+              <a:graphicData uri="http://schemas.openxmlformats.org/drawingml/2006/picture">
+                <pic:pic xmlns:pic="http://schemas.openxmlformats.org/drawingml/2006/picture">
+                  <pic:nvPicPr>
+                    <pic:cNvPr id="23" name="Picture 23" descr="Screen Shot 2020-05-27 at 11.34.44 PM"/>
+                    <pic:cNvPicPr>
+                      <a:picLocks noChangeAspect="1"/>
+                    </pic:cNvPicPr>
+                  </pic:nvPicPr>
+                  <pic:blipFill>
+                    <a:blip r:embed="rId8"/>
+                    <a:stretch>
+                      <a:fillRect/>
+                    </a:stretch>
+                  </pic:blipFill>
+                  <pic:spPr>
+                    <a:xfrm>
+                      <a:off x="0" y="0"/>
+                      <a:ext cx="1005205" cy="1552575"/>
+                    </a:xfrm>
+                    <a:prstGeom prst="rect">
+                      <a:avLst/>
+                    </a:prstGeom>
+                  </pic:spPr>
+                </pic:pic>
+              </a:graphicData>
+            </a:graphic>
+          </wp:inline>
+        </w:drawing>
+      </w:r>
+    </w:p>
+    <w:p>
+      <w:pPr>
+        <w:numPr>
+          <w:ilvl w:val="0"/>
+          <w:numId w:val="0"/>
+        </w:numPr>
+        <w:ind w:leftChars="0"/>
+        <w:jc w:val="both"/>
+        <w:rPr>
+          <w:i/>
+          <w:iCs/>
+          <w:highlight w:val="yellow"/>
+        </w:rPr>
+      </w:pPr>
       <w:bookmarkStart w:id="0" w:name="_GoBack"/>
+      <w:r>
+        <w:rPr>
+          <w:i/>
+          <w:iCs/>
+          <w:highlight w:val="yellow"/>
+        </w:rPr>
+        <w:t>Step 3:</w:t>
+      </w:r>
       <w:bookmarkEnd w:id="0"/>
     </w:p>
     <w:p>
       <w:pPr>
         <w:numPr>
+          <w:ilvl w:val="0"/>
           <w:numId w:val="0"/>
         </w:numPr>
+        <w:ind w:leftChars="0"/>
+        <w:jc w:val="center"/>
+        <w:rPr>
+          <w:i w:val="0"/>
+          <w:iCs w:val="0"/>
+          <w:color w:val="000000" w:themeColor="text1"/>
+          <w:highlight w:val="none"/>
+          <w:shd w:val="clear" w:color="auto" w:fill="auto"/>
+          <w14:textFill>
+            <w14:solidFill>
+              <w14:schemeClr w14:val="tx1"/>
+            </w14:solidFill>
+          </w14:textFill>
+        </w:rPr>
+      </w:pPr>
+      <w:r>
+        <w:drawing>
+          <wp:inline distT="0" distB="0" distL="114300" distR="114300">
+            <wp:extent cx="1614805" cy="1558925"/>
+            <wp:effectExtent l="0" t="0" r="10795" b="15875"/>
+            <wp:docPr id="24" name="Picture 24" descr="Screen Shot 2020-05-27 at 11.27.33 PM"/>
+            <wp:cNvGraphicFramePr>
+              <a:graphicFrameLocks xmlns:a="http://schemas.openxmlformats.org/drawingml/2006/main" noChangeAspect="1"/>
+            </wp:cNvGraphicFramePr>
+            <a:graphic xmlns:a="http://schemas.openxmlformats.org/drawingml/2006/main">
+              <a:graphicData uri="http://schemas.openxmlformats.org/drawingml/2006/picture">
+                <pic:pic xmlns:pic="http://schemas.openxmlformats.org/drawingml/2006/picture">
+                  <pic:nvPicPr>
+                    <pic:cNvPr id="24" name="Picture 24" descr="Screen Shot 2020-05-27 at 11.27.33 PM"/>
+                    <pic:cNvPicPr>
+                      <a:picLocks noChangeAspect="1"/>
+                    </pic:cNvPicPr>
+                  </pic:nvPicPr>
+                  <pic:blipFill>
+                    <a:blip r:embed="rId9"/>
+                    <a:stretch>
+                      <a:fillRect/>
+                    </a:stretch>
+                  </pic:blipFill>
+                  <pic:spPr>
+                    <a:xfrm>
+                      <a:off x="0" y="0"/>
+                      <a:ext cx="1614805" cy="1558925"/>
+                    </a:xfrm>
+                    <a:prstGeom prst="rect">
+                      <a:avLst/>
+                    </a:prstGeom>
+                  </pic:spPr>
+                </pic:pic>
+              </a:graphicData>
+            </a:graphic>
+          </wp:inline>
+        </w:drawing>
+      </w:r>
+    </w:p>
+    <w:p>
+      <w:pPr>
+        <w:numPr>
+          <w:ilvl w:val="0"/>
+          <w:numId w:val="0"/>
+        </w:numPr>
+        <w:ind w:leftChars="0"/>
+        <w:jc w:val="both"/>
+        <w:rPr>
+          <w:i w:val="0"/>
+          <w:iCs w:val="0"/>
+          <w:color w:val="000000" w:themeColor="text1"/>
+          <w:highlight w:val="none"/>
+          <w:shd w:val="clear" w:color="auto" w:fill="auto"/>
+          <w14:textFill>
+            <w14:solidFill>
+              <w14:schemeClr w14:val="tx1"/>
+            </w14:solidFill>
+          </w14:textFill>
+        </w:rPr>
+      </w:pPr>
+      <w:r>
+        <w:rPr>
+          <w:i w:val="0"/>
+          <w:iCs w:val="0"/>
+          <w:color w:val="000000" w:themeColor="text1"/>
+          <w:highlight w:val="none"/>
+          <w:shd w:val="clear" w:color="auto" w:fill="auto"/>
+          <w14:textFill>
+            <w14:solidFill>
+              <w14:schemeClr w14:val="tx1"/>
+            </w14:solidFill>
+          </w14:textFill>
+        </w:rPr>
+        <w:t xml:space="preserve">void GetFlattenBinaryTree ( ) </w:t>
+      </w:r>
+    </w:p>
+    <w:p>
+      <w:pPr>
+        <w:numPr>
+          <w:ilvl w:val="0"/>
+          <w:numId w:val="0"/>
+        </w:numPr>
+        <w:ind w:leftChars="0"/>
+        <w:jc w:val="both"/>
+        <w:rPr>
+          <w:i w:val="0"/>
+          <w:iCs w:val="0"/>
+          <w:color w:val="000000" w:themeColor="text1"/>
+          <w:highlight w:val="none"/>
+          <w:shd w:val="clear" w:color="auto" w:fill="auto"/>
+          <w14:textFill>
+            <w14:solidFill>
+              <w14:schemeClr w14:val="tx1"/>
+            </w14:solidFill>
+          </w14:textFill>
+        </w:rPr>
+      </w:pPr>
+      <w:r>
+        <w:rPr>
+          <w:i w:val="0"/>
+          <w:iCs w:val="0"/>
+          <w:color w:val="000000" w:themeColor="text1"/>
+          <w:highlight w:val="none"/>
+          <w:shd w:val="clear" w:color="auto" w:fill="auto"/>
+          <w14:textFill>
+            <w14:solidFill>
+              <w14:schemeClr w14:val="tx1"/>
+            </w14:solidFill>
+          </w14:textFill>
+        </w:rPr>
+        <w:t>{</w:t>
+      </w:r>
+    </w:p>
+    <w:p>
+      <w:pPr>
+        <w:numPr>
+          <w:ilvl w:val="0"/>
+          <w:numId w:val="0"/>
+        </w:numPr>
+        <w:ind w:leftChars="0" w:firstLine="420" w:firstLineChars="0"/>
+        <w:jc w:val="both"/>
+        <w:rPr>
+          <w:i w:val="0"/>
+          <w:iCs w:val="0"/>
+          <w:color w:val="000000" w:themeColor="text1"/>
+          <w:highlight w:val="none"/>
+          <w:shd w:val="clear" w:color="auto" w:fill="auto"/>
+          <w14:textFill>
+            <w14:solidFill>
+              <w14:schemeClr w14:val="tx1"/>
+            </w14:solidFill>
+          </w14:textFill>
+        </w:rPr>
+      </w:pPr>
+      <w:r>
+        <w:rPr>
+          <w:i w:val="0"/>
+          <w:iCs w:val="0"/>
+          <w:color w:val="000000" w:themeColor="text1"/>
+          <w:highlight w:val="none"/>
+          <w:shd w:val="clear" w:color="auto" w:fill="auto"/>
+          <w14:textFill>
+            <w14:solidFill>
+              <w14:schemeClr w14:val="tx1"/>
+            </w14:solidFill>
+          </w14:textFill>
+        </w:rPr>
+        <w:t>FlattenBinaryTree ( root, NULL );</w:t>
+      </w:r>
+    </w:p>
+    <w:p>
+      <w:pPr>
+        <w:numPr>
+          <w:ilvl w:val="0"/>
+          <w:numId w:val="0"/>
+        </w:numPr>
+        <w:ind w:leftChars="0"/>
+        <w:jc w:val="both"/>
+        <w:rPr>
+          <w:i w:val="0"/>
+          <w:iCs w:val="0"/>
+          <w:color w:val="000000" w:themeColor="text1"/>
+          <w:highlight w:val="none"/>
+          <w:shd w:val="clear" w:color="auto" w:fill="auto"/>
+          <w14:textFill>
+            <w14:solidFill>
+              <w14:schemeClr w14:val="tx1"/>
+            </w14:solidFill>
+          </w14:textFill>
+        </w:rPr>
+      </w:pPr>
+      <w:r>
+        <w:rPr>
+          <w:i w:val="0"/>
+          <w:iCs w:val="0"/>
+          <w:color w:val="000000" w:themeColor="text1"/>
+          <w:highlight w:val="none"/>
+          <w:shd w:val="clear" w:color="auto" w:fill="auto"/>
+          <w14:textFill>
+            <w14:solidFill>
+              <w14:schemeClr w14:val="tx1"/>
+            </w14:solidFill>
+          </w14:textFill>
+        </w:rPr>
+        <w:t>}</w:t>
+      </w:r>
+    </w:p>
+    <w:p>
+      <w:pPr>
+        <w:numPr>
+          <w:ilvl w:val="0"/>
+          <w:numId w:val="0"/>
+        </w:numPr>
+        <w:ind w:leftChars="0"/>
+        <w:jc w:val="both"/>
+        <w:rPr>
+          <w:i w:val="0"/>
+          <w:iCs w:val="0"/>
+          <w:color w:val="000000" w:themeColor="text1"/>
+          <w:highlight w:val="none"/>
+          <w:shd w:val="clear" w:color="auto" w:fill="auto"/>
+          <w14:textFill>
+            <w14:solidFill>
+              <w14:schemeClr w14:val="tx1"/>
+            </w14:solidFill>
+          </w14:textFill>
+        </w:rPr>
+      </w:pPr>
+    </w:p>
+    <w:p>
+      <w:pPr>
+        <w:numPr>
+          <w:ilvl w:val="0"/>
+          <w:numId w:val="0"/>
+        </w:numPr>
+        <w:ind w:leftChars="0"/>
+        <w:jc w:val="both"/>
+        <w:rPr>
+          <w:i w:val="0"/>
+          <w:iCs w:val="0"/>
+          <w:color w:val="000000" w:themeColor="text1"/>
+          <w:highlight w:val="none"/>
+          <w:shd w:val="clear" w:color="auto" w:fill="auto"/>
+          <w14:textFill>
+            <w14:solidFill>
+              <w14:schemeClr w14:val="tx1"/>
+            </w14:solidFill>
+          </w14:textFill>
+        </w:rPr>
+      </w:pPr>
+      <w:r>
+        <w:rPr>
+          <w:i w:val="0"/>
+          <w:iCs w:val="0"/>
+          <w:color w:val="000000" w:themeColor="text1"/>
+          <w:highlight w:val="none"/>
+          <w:shd w:val="clear" w:color="auto" w:fill="auto"/>
+          <w14:textFill>
+            <w14:solidFill>
+              <w14:schemeClr w14:val="tx1"/>
+            </w14:solidFill>
+          </w14:textFill>
+        </w:rPr>
+        <w:t>BinaryTreeNode * FlattenBinaryTree ( BinaryTreeNode *root, BinaryTreeNode *tail )</w:t>
+      </w:r>
+    </w:p>
+    <w:p>
+      <w:pPr>
+        <w:numPr>
+          <w:ilvl w:val="0"/>
+          <w:numId w:val="0"/>
+        </w:numPr>
+        <w:ind w:leftChars="0"/>
+        <w:jc w:val="both"/>
+        <w:rPr>
+          <w:i w:val="0"/>
+          <w:iCs w:val="0"/>
+          <w:color w:val="000000" w:themeColor="text1"/>
+          <w:highlight w:val="none"/>
+          <w:shd w:val="clear" w:color="auto" w:fill="auto"/>
+          <w14:textFill>
+            <w14:solidFill>
+              <w14:schemeClr w14:val="tx1"/>
+            </w14:solidFill>
+          </w14:textFill>
+        </w:rPr>
+      </w:pPr>
+      <w:r>
+        <w:rPr>
+          <w:i w:val="0"/>
+          <w:iCs w:val="0"/>
+          <w:color w:val="000000" w:themeColor="text1"/>
+          <w:highlight w:val="none"/>
+          <w:shd w:val="clear" w:color="auto" w:fill="auto"/>
+          <w14:textFill>
+            <w14:solidFill>
+              <w14:schemeClr w14:val="tx1"/>
+            </w14:solidFill>
+          </w14:textFill>
+        </w:rPr>
+        <w:t>{</w:t>
+      </w:r>
+    </w:p>
+    <w:p>
+      <w:pPr>
+        <w:numPr>
+          <w:ilvl w:val="0"/>
+          <w:numId w:val="0"/>
+        </w:numPr>
+        <w:ind w:leftChars="0" w:firstLine="420" w:firstLineChars="0"/>
+        <w:jc w:val="both"/>
+        <w:rPr>
+          <w:i w:val="0"/>
+          <w:iCs w:val="0"/>
+          <w:color w:val="000000" w:themeColor="text1"/>
+          <w:highlight w:val="none"/>
+          <w:shd w:val="clear" w:color="auto" w:fill="auto"/>
+          <w14:textFill>
+            <w14:solidFill>
+              <w14:schemeClr w14:val="tx1"/>
+            </w14:solidFill>
+          </w14:textFill>
+        </w:rPr>
+      </w:pPr>
+      <w:r>
+        <w:rPr>
+          <w:i w:val="0"/>
+          <w:iCs w:val="0"/>
+          <w:color w:val="000000" w:themeColor="text1"/>
+          <w:highlight w:val="none"/>
+          <w:shd w:val="clear" w:color="auto" w:fill="auto"/>
+          <w14:textFill>
+            <w14:solidFill>
+              <w14:schemeClr w14:val="tx1"/>
+            </w14:solidFill>
+          </w14:textFill>
+        </w:rPr>
+        <w:t>if ( tail == NULL )</w:t>
+      </w:r>
+    </w:p>
+    <w:p>
+      <w:pPr>
+        <w:numPr>
+          <w:ilvl w:val="0"/>
+          <w:numId w:val="0"/>
+        </w:numPr>
+        <w:ind w:left="420" w:leftChars="0" w:firstLine="420" w:firstLineChars="0"/>
+        <w:jc w:val="both"/>
+        <w:rPr>
+          <w:i w:val="0"/>
+          <w:iCs w:val="0"/>
+          <w:color w:val="000000" w:themeColor="text1"/>
+          <w:highlight w:val="none"/>
+          <w:shd w:val="clear" w:color="auto" w:fill="auto"/>
+          <w14:textFill>
+            <w14:solidFill>
+              <w14:schemeClr w14:val="tx1"/>
+            </w14:solidFill>
+          </w14:textFill>
+        </w:rPr>
+      </w:pPr>
+      <w:r>
+        <w:rPr>
+          <w:i w:val="0"/>
+          <w:iCs w:val="0"/>
+          <w:color w:val="000000" w:themeColor="text1"/>
+          <w:highlight w:val="none"/>
+          <w:shd w:val="clear" w:color="auto" w:fill="auto"/>
+          <w14:textFill>
+            <w14:solidFill>
+              <w14:schemeClr w14:val="tx1"/>
+            </w14:solidFill>
+          </w14:textFill>
+        </w:rPr>
+        <w:t>return tail;</w:t>
+      </w:r>
+    </w:p>
+    <w:p>
+      <w:pPr>
+        <w:numPr>
+          <w:ilvl w:val="0"/>
+          <w:numId w:val="0"/>
+        </w:numPr>
         <w:ind w:firstLine="420" w:firstLineChars="0"/>
         <w:jc w:val="both"/>
         <w:rPr>
@@ -3633,27 +4537,260 @@
           </w14:textFill>
         </w:rPr>
       </w:pPr>
-      <w:r>
-        <w:rPr>
-          <w:i w:val="0"/>
-          <w:iCs w:val="0"/>
-          <w:color w:val="000000" w:themeColor="text1"/>
-          <w:highlight w:val="none"/>
-          <w:shd w:val="clear" w:color="auto" w:fill="auto"/>
-          <w14:textFill>
-            <w14:solidFill>
-              <w14:schemeClr w14:val="tx1"/>
-            </w14:solidFill>
-          </w14:textFill>
-        </w:rPr>
-        <w:t>return;</w:t>
-      </w:r>
-    </w:p>
-    <w:p>
-      <w:pPr>
-        <w:numPr>
+    </w:p>
+    <w:p>
+      <w:pPr>
+        <w:numPr>
+          <w:ilvl w:val="0"/>
           <w:numId w:val="0"/>
         </w:numPr>
+        <w:ind w:firstLine="420" w:firstLineChars="0"/>
+        <w:jc w:val="both"/>
+        <w:rPr>
+          <w:i/>
+          <w:iCs/>
+          <w:color w:val="C00000"/>
+          <w:highlight w:val="none"/>
+          <w:shd w:val="clear" w:color="FFFFFF" w:fill="D9D9D9"/>
+        </w:rPr>
+      </w:pPr>
+      <w:r>
+        <w:rPr>
+          <w:i/>
+          <w:iCs/>
+          <w:color w:val="C00000"/>
+          <w:highlight w:val="none"/>
+          <w:shd w:val="clear" w:color="FFFFFF" w:fill="D9D9D9"/>
+        </w:rPr>
+        <w:t xml:space="preserve">// FlattenBinaryTree ( BinaryTreeNode *root, BinaryTreeNode *tail ) is used to help </w:t>
+      </w:r>
+      <w:r>
+        <w:rPr>
+          <w:i/>
+          <w:iCs/>
+          <w:color w:val="C00000"/>
+          <w:highlight w:val="none"/>
+          <w:shd w:val="clear" w:color="auto" w:fill="auto"/>
+        </w:rPr>
+        <w:tab/>
+      </w:r>
+      <w:r>
+        <w:rPr>
+          <w:i/>
+          <w:iCs/>
+          <w:color w:val="C00000"/>
+          <w:highlight w:val="none"/>
+          <w:shd w:val="clear" w:color="FFFFFF" w:fill="D9D9D9"/>
+        </w:rPr>
+        <w:t xml:space="preserve">// define the right root node of root. We need to return BinaryTreeNode * </w:t>
+      </w:r>
+    </w:p>
+    <w:p>
+      <w:pPr>
+        <w:numPr>
+          <w:ilvl w:val="0"/>
+          <w:numId w:val="0"/>
+        </w:numPr>
+        <w:ind w:firstLine="420" w:firstLineChars="0"/>
+        <w:jc w:val="both"/>
+        <w:rPr>
+          <w:i/>
+          <w:iCs/>
+          <w:color w:val="C00000"/>
+          <w:highlight w:val="none"/>
+          <w:shd w:val="clear" w:color="FFFFFF" w:fill="D9D9D9"/>
+        </w:rPr>
+      </w:pPr>
+      <w:r>
+        <w:rPr>
+          <w:i/>
+          <w:iCs/>
+          <w:color w:val="C00000"/>
+          <w:highlight w:val="none"/>
+          <w:shd w:val="clear" w:color="FFFFFF" w:fill="D9D9D9"/>
+        </w:rPr>
+        <w:t>// pointer back to the upper level.</w:t>
+      </w:r>
+    </w:p>
+    <w:p>
+      <w:pPr>
+        <w:numPr>
+          <w:ilvl w:val="0"/>
+          <w:numId w:val="0"/>
+        </w:numPr>
+        <w:ind w:firstLine="420" w:firstLineChars="0"/>
+        <w:jc w:val="both"/>
+        <w:rPr>
+          <w:i w:val="0"/>
+          <w:iCs w:val="0"/>
+          <w:color w:val="000000" w:themeColor="text1"/>
+          <w:highlight w:val="none"/>
+          <w:shd w:val="clear" w:color="auto" w:fill="auto"/>
+          <w14:textFill>
+            <w14:solidFill>
+              <w14:schemeClr w14:val="tx1"/>
+            </w14:solidFill>
+          </w14:textFill>
+        </w:rPr>
+      </w:pPr>
+      <w:r>
+        <w:rPr>
+          <w:i w:val="0"/>
+          <w:iCs w:val="0"/>
+          <w:color w:val="000000" w:themeColor="text1"/>
+          <w:highlight w:val="none"/>
+          <w:shd w:val="clear" w:color="auto" w:fill="auto"/>
+          <w14:textFill>
+            <w14:solidFill>
+              <w14:schemeClr w14:val="tx1"/>
+            </w14:solidFill>
+          </w14:textFill>
+        </w:rPr>
+        <w:t xml:space="preserve">root -&gt; right = </w:t>
+      </w:r>
+      <w:r>
+        <w:rPr>
+          <w:i/>
+          <w:iCs/>
+          <w:color w:val="auto"/>
+          <w:highlight w:val="yellow"/>
+          <w:shd w:val="clear" w:color="auto" w:fill="auto"/>
+        </w:rPr>
+        <w:t>FlattenBinaryTree ( root -&gt; left, FlattenBinaryTree ( root -&gt; right, tail ) )</w:t>
+      </w:r>
+      <w:r>
+        <w:rPr>
+          <w:i w:val="0"/>
+          <w:iCs w:val="0"/>
+          <w:color w:val="000000" w:themeColor="text1"/>
+          <w:highlight w:val="none"/>
+          <w:shd w:val="clear" w:color="auto" w:fill="auto"/>
+          <w14:textFill>
+            <w14:solidFill>
+              <w14:schemeClr w14:val="tx1"/>
+            </w14:solidFill>
+          </w14:textFill>
+        </w:rPr>
+        <w:t xml:space="preserve"> ; </w:t>
+      </w:r>
+    </w:p>
+    <w:p>
+      <w:pPr>
+        <w:numPr>
+          <w:ilvl w:val="0"/>
+          <w:numId w:val="0"/>
+        </w:numPr>
+        <w:ind w:firstLine="420" w:firstLineChars="0"/>
+        <w:jc w:val="both"/>
+        <w:rPr>
+          <w:i w:val="0"/>
+          <w:iCs w:val="0"/>
+          <w:color w:val="000000" w:themeColor="text1"/>
+          <w:highlight w:val="none"/>
+          <w:shd w:val="clear" w:color="auto" w:fill="auto"/>
+          <w14:textFill>
+            <w14:solidFill>
+              <w14:schemeClr w14:val="tx1"/>
+            </w14:solidFill>
+          </w14:textFill>
+        </w:rPr>
+      </w:pPr>
+      <w:r>
+        <w:rPr>
+          <w:i w:val="0"/>
+          <w:iCs w:val="0"/>
+          <w:color w:val="000000" w:themeColor="text1"/>
+          <w:highlight w:val="none"/>
+          <w:shd w:val="clear" w:color="auto" w:fill="auto"/>
+          <w14:textFill>
+            <w14:solidFill>
+              <w14:schemeClr w14:val="tx1"/>
+            </w14:solidFill>
+          </w14:textFill>
+        </w:rPr>
+        <w:t xml:space="preserve">root -&gt; left = </w:t>
+      </w:r>
+      <w:r>
+        <w:rPr>
+          <w:i w:val="0"/>
+          <w:iCs w:val="0"/>
+          <w:color w:val="000000" w:themeColor="text1"/>
+          <w:highlight w:val="none"/>
+          <w:shd w:val="clear" w:color="auto" w:fill="auto"/>
+          <w14:textFill>
+            <w14:solidFill>
+              <w14:schemeClr w14:val="tx1"/>
+            </w14:solidFill>
+          </w14:textFill>
+        </w:rPr>
+        <w:t>NULL;</w:t>
+      </w:r>
+    </w:p>
+    <w:p>
+      <w:pPr>
+        <w:numPr>
+          <w:ilvl w:val="0"/>
+          <w:numId w:val="0"/>
+        </w:numPr>
+        <w:ind w:firstLine="420" w:firstLineChars="0"/>
+        <w:jc w:val="both"/>
+        <w:rPr>
+          <w:i w:val="0"/>
+          <w:iCs w:val="0"/>
+          <w:color w:val="000000" w:themeColor="text1"/>
+          <w:highlight w:val="none"/>
+          <w:shd w:val="clear" w:color="auto" w:fill="auto"/>
+          <w14:textFill>
+            <w14:solidFill>
+              <w14:schemeClr w14:val="tx1"/>
+            </w14:solidFill>
+          </w14:textFill>
+        </w:rPr>
+      </w:pPr>
+    </w:p>
+    <w:p>
+      <w:pPr>
+        <w:numPr>
+          <w:ilvl w:val="0"/>
+          <w:numId w:val="0"/>
+        </w:numPr>
+        <w:ind w:firstLine="420" w:firstLineChars="0"/>
+        <w:jc w:val="both"/>
+        <w:rPr>
+          <w:i w:val="0"/>
+          <w:iCs w:val="0"/>
+          <w:color w:val="000000" w:themeColor="text1"/>
+          <w:highlight w:val="none"/>
+          <w:shd w:val="clear" w:color="auto" w:fill="auto"/>
+          <w14:textFill>
+            <w14:solidFill>
+              <w14:schemeClr w14:val="tx1"/>
+            </w14:solidFill>
+          </w14:textFill>
+        </w:rPr>
+      </w:pPr>
+      <w:r>
+        <w:rPr>
+          <w:i w:val="0"/>
+          <w:iCs w:val="0"/>
+          <w:color w:val="000000" w:themeColor="text1"/>
+          <w:highlight w:val="none"/>
+          <w:shd w:val="clear" w:color="auto" w:fill="auto"/>
+          <w14:textFill>
+            <w14:solidFill>
+              <w14:schemeClr w14:val="tx1"/>
+            </w14:solidFill>
+          </w14:textFill>
+        </w:rPr>
+        <w:t>return root;</w:t>
+      </w:r>
+    </w:p>
+    <w:p>
+      <w:pPr>
+        <w:numPr>
+          <w:ilvl w:val="0"/>
+          <w:numId w:val="0"/>
+        </w:numPr>
         <w:ind w:leftChars="0"/>
         <w:jc w:val="both"/>
         <w:rPr>
@@ -3684,6 +4821,28 @@
         </w:rPr>
         <w:t>}</w:t>
       </w:r>
+    </w:p>
+    <w:p>
+      <w:pPr>
+        <w:numPr>
+          <w:ilvl w:val="0"/>
+          <w:numId w:val="0"/>
+        </w:numPr>
+        <w:ind w:leftChars="0"/>
+        <w:jc w:val="both"/>
+        <w:rPr>
+          <w:i w:val="0"/>
+          <w:iCs w:val="0"/>
+          <w:color w:val="000000" w:themeColor="text1"/>
+          <w:highlight w:val="none"/>
+          <w:shd w:val="clear" w:color="auto" w:fill="auto"/>
+          <w14:textFill>
+            <w14:solidFill>
+              <w14:schemeClr w14:val="tx1"/>
+            </w14:solidFill>
+          </w14:textFill>
+        </w:rPr>
+      </w:pPr>
     </w:p>
     <w:sectPr>
       <w:pgSz w:w="11906" w:h="16838"/>
@@ -4310,6 +5469,23 @@
       </w:pPr>
       <w:rPr>
         <w:rFonts w:hint="default" w:ascii="Wingdings" w:hAnsi="Wingdings"/>
+      </w:rPr>
+    </w:lvl>
+  </w:abstractNum>
+  <w:abstractNum w:abstractNumId="8">
+    <w:nsid w:val="5ED112BE"/>
+    <w:multiLevelType w:val="singleLevel"/>
+    <w:tmpl w:val="5ED112BE"/>
+    <w:lvl w:ilvl="0" w:tentative="0">
+      <w:start w:val="1"/>
+      <w:numFmt w:val="lowerLetter"/>
+      <w:lvlText w:val="%1."/>
+      <w:lvlJc w:val="left"/>
+      <w:pPr>
+        <w:ind w:left="425" w:leftChars="0" w:hanging="425" w:firstLineChars="0"/>
+      </w:pPr>
+      <w:rPr>
+        <w:rFonts w:hint="default"/>
       </w:rPr>
     </w:lvl>
   </w:abstractNum>
@@ -4336,6 +5512,9 @@
   </w:num>
   <w:num w:numId="8">
     <w:abstractNumId w:val="7"/>
+  </w:num>
+  <w:num w:numId="9">
+    <w:abstractNumId w:val="8"/>
   </w:num>
 </w:numbering>
 </file>

</xml_diff>